<commit_message>
Résumé CR, Copenhagen, PrisedeFer, UPV, bigIR, add word2vec article
</commit_message>
<xml_diff>
--- a/articles/NLP-résumé-articles.docx
+++ b/articles/NLP-résumé-articles.docx
@@ -274,6 +274,63 @@
           <w:rtl w:val="0"/>
         </w:rPr>
         <w:t xml:space="preserve">Ils font une classification binaire (“check-worthy” ou non), et le ranking se fait par la probabilité donnée par le modèle que la phrase soit classée “check-worthy”.</w:t>
+      </w:r>
+    </w:p>
+    <w:p>
+      <w:pPr>
+        <w:jc w:val="both"/>
+        <w:rPr>
+          <w:i w:val="1"/>
+          <w:sz w:val="24"/>
+          <w:szCs w:val="24"/>
+        </w:rPr>
+      </w:pPr>
+      <w:r>
+        <w:rPr>
+          <w:i w:val="1"/>
+          <w:sz w:val="24"/>
+          <w:szCs w:val="24"/>
+          <w:rtl w:val="0"/>
+        </w:rPr>
+        <w:t xml:space="preserve">Certains ont ajouté une heuristique pour remplacer le score de check-worthiness prédit par le classifieur selon la phrase considérée selon des règles.</w:t>
+      </w:r>
+    </w:p>
+    <w:p>
+      <w:pPr>
+        <w:jc w:val="both"/>
+        <w:rPr>
+          <w:i w:val="1"/>
+          <w:sz w:val="24"/>
+          <w:szCs w:val="24"/>
+        </w:rPr>
+      </w:pPr>
+      <w:r>
+        <w:rPr>
+          <w:i w:val="1"/>
+          <w:sz w:val="24"/>
+          <w:szCs w:val="24"/>
+          <w:rtl w:val="0"/>
+        </w:rPr>
+        <w:t xml:space="preserve">D’autres se basent uniquement sur les fréquences des mots et la distorsion de textes.</w:t>
+      </w:r>
+    </w:p>
+    <w:p>
+      <w:pPr>
+        <w:jc w:val="both"/>
+        <w:rPr>
+          <w:i w:val="1"/>
+          <w:sz w:val="24"/>
+          <w:szCs w:val="24"/>
+        </w:rPr>
+      </w:pPr>
+      <w:r>
+        <w:rPr>
+          <w:i w:val="1"/>
+          <w:sz w:val="24"/>
+          <w:szCs w:val="24"/>
+          <w:rtl w:val="0"/>
+        </w:rPr>
+        <w:t xml:space="preserve">D’autres se basent encore sur le learning to rank, pas de classification en soit.</w:t>
       </w:r>
     </w:p>
     <w:p>
@@ -1734,7 +1791,322 @@
           <w:szCs w:val="24"/>
           <w:rtl w:val="0"/>
         </w:rPr>
-        <w:t xml:space="preserve">Leurs résultats je le comprends pas trop. Ils disent que ça marche bien,et c’est vrai que le P@5 est bon par ex, et + on va vers k grand + ça baisse, mais c’est assez logique en soit car + on va loin + les tweets ont une proba faible d’être check-worthy.</w:t>
+        <w:t xml:space="preserve">Leurs résultats je le comprends pas trop. Ils disent que ça marche bien, et c’est vrai que le P@5 est bon par ex, et + on va vers k grand + ça baisse, mais c’est assez logique en soit car + on va loin + les tweets ont une proba faible d’être check-worthy.</w:t>
+      </w:r>
+    </w:p>
+    <w:p>
+      <w:pPr>
+        <w:jc w:val="both"/>
+        <w:rPr>
+          <w:sz w:val="24"/>
+          <w:szCs w:val="24"/>
+        </w:rPr>
+      </w:pPr>
+      <w:r>
+        <w:rPr>
+          <w:rtl w:val="0"/>
+        </w:rPr>
+      </w:r>
+    </w:p>
+    <w:p>
+      <w:pPr>
+        <w:jc w:val="both"/>
+        <w:rPr>
+          <w:b w:val="1"/>
+          <w:sz w:val="24"/>
+          <w:szCs w:val="24"/>
+        </w:rPr>
+      </w:pPr>
+      <w:r>
+        <w:rPr>
+          <w:b w:val="1"/>
+          <w:sz w:val="24"/>
+          <w:szCs w:val="24"/>
+          <w:rtl w:val="0"/>
+        </w:rPr>
+        <w:t xml:space="preserve">ClaimRank : </w:t>
+      </w:r>
+    </w:p>
+    <w:p>
+      <w:pPr>
+        <w:jc w:val="both"/>
+        <w:rPr>
+          <w:sz w:val="24"/>
+          <w:szCs w:val="24"/>
+        </w:rPr>
+      </w:pPr>
+      <w:r>
+        <w:rPr>
+          <w:sz w:val="24"/>
+          <w:szCs w:val="24"/>
+          <w:rtl w:val="0"/>
+        </w:rPr>
+        <w:t xml:space="preserve">Rien de nouveau par rapport à l’article précédent. Juste ils utilisent un RN à 2 couches cachées. Leur “nouveauté” est que c’est quelque chose en ligne.</w:t>
+      </w:r>
+    </w:p>
+    <w:p>
+      <w:pPr>
+        <w:jc w:val="both"/>
+        <w:rPr>
+          <w:sz w:val="24"/>
+          <w:szCs w:val="24"/>
+        </w:rPr>
+      </w:pPr>
+      <w:r>
+        <w:rPr>
+          <w:rtl w:val="0"/>
+        </w:rPr>
+      </w:r>
+    </w:p>
+    <w:p>
+      <w:pPr>
+        <w:jc w:val="both"/>
+        <w:rPr>
+          <w:b w:val="1"/>
+          <w:sz w:val="24"/>
+          <w:szCs w:val="24"/>
+        </w:rPr>
+      </w:pPr>
+      <w:r>
+        <w:rPr>
+          <w:b w:val="1"/>
+          <w:sz w:val="24"/>
+          <w:szCs w:val="24"/>
+          <w:rtl w:val="0"/>
+        </w:rPr>
+        <w:t xml:space="preserve">PriseDeFer : </w:t>
+      </w:r>
+    </w:p>
+    <w:p>
+      <w:pPr>
+        <w:jc w:val="both"/>
+        <w:rPr>
+          <w:sz w:val="24"/>
+          <w:szCs w:val="24"/>
+        </w:rPr>
+      </w:pPr>
+      <w:r>
+        <w:rPr>
+          <w:sz w:val="24"/>
+          <w:szCs w:val="24"/>
+          <w:rtl w:val="0"/>
+        </w:rPr>
+        <w:t xml:space="preserve">Globalement ils ont fait à peu près la même chose que ClaimBusterWithContext vis-à-vis des choix des features. Mais leur contribution réside dans l’ajout d’une heuristique. </w:t>
+      </w:r>
+    </w:p>
+    <w:p>
+      <w:pPr>
+        <w:jc w:val="both"/>
+        <w:rPr>
+          <w:sz w:val="24"/>
+          <w:szCs w:val="24"/>
+        </w:rPr>
+      </w:pPr>
+      <w:r>
+        <w:rPr>
+          <w:sz w:val="24"/>
+          <w:szCs w:val="24"/>
+          <w:rtl w:val="0"/>
+        </w:rPr>
+        <w:t xml:space="preserve">Le modèle de classification (basé sur un SVM ou un réseau de neurones), puis ils ont appliqué une heuristique basée sur des règles (spécifiques au fait que ce soit de la politique) pour override (écraser le score initialement mis).</w:t>
+      </w:r>
+    </w:p>
+    <w:p>
+      <w:pPr>
+        <w:jc w:val="both"/>
+        <w:rPr>
+          <w:sz w:val="24"/>
+          <w:szCs w:val="24"/>
+        </w:rPr>
+      </w:pPr>
+      <w:r>
+        <w:rPr>
+          <w:rtl w:val="0"/>
+        </w:rPr>
+      </w:r>
+    </w:p>
+    <w:p>
+      <w:pPr>
+        <w:jc w:val="both"/>
+        <w:rPr>
+          <w:b w:val="1"/>
+          <w:sz w:val="24"/>
+          <w:szCs w:val="24"/>
+        </w:rPr>
+      </w:pPr>
+      <w:r>
+        <w:rPr>
+          <w:b w:val="1"/>
+          <w:sz w:val="24"/>
+          <w:szCs w:val="24"/>
+          <w:rtl w:val="0"/>
+        </w:rPr>
+        <w:t xml:space="preserve">Copenhagen : </w:t>
+      </w:r>
+    </w:p>
+    <w:p>
+      <w:pPr>
+        <w:jc w:val="both"/>
+        <w:rPr>
+          <w:sz w:val="24"/>
+          <w:szCs w:val="24"/>
+        </w:rPr>
+      </w:pPr>
+      <w:r>
+        <w:rPr>
+          <w:sz w:val="24"/>
+          <w:szCs w:val="24"/>
+          <w:rtl w:val="0"/>
+        </w:rPr>
+        <w:t xml:space="preserve">Ils ont utilisé un RNN (recurrent neural network), mais sur les features ils se sont limités à word2vec, POS tag. Leur contribution est dans le fait qu’ils ont cherché à inclure des infos sémantiques et syntaxiques. Syntaxiques avec syntactic dependency parsing, qui met un POS tag à ses dépendances (voir article pour détail).</w:t>
+      </w:r>
+    </w:p>
+    <w:p>
+      <w:pPr>
+        <w:jc w:val="both"/>
+        <w:rPr>
+          <w:sz w:val="24"/>
+          <w:szCs w:val="24"/>
+        </w:rPr>
+      </w:pPr>
+      <w:r>
+        <w:rPr>
+          <w:rtl w:val="0"/>
+        </w:rPr>
+      </w:r>
+    </w:p>
+    <w:p>
+      <w:pPr>
+        <w:jc w:val="both"/>
+        <w:rPr>
+          <w:b w:val="1"/>
+          <w:sz w:val="24"/>
+          <w:szCs w:val="24"/>
+        </w:rPr>
+      </w:pPr>
+      <w:r>
+        <w:rPr>
+          <w:b w:val="1"/>
+          <w:sz w:val="24"/>
+          <w:szCs w:val="24"/>
+          <w:rtl w:val="0"/>
+        </w:rPr>
+        <w:t xml:space="preserve">UPV Inaoe : </w:t>
+      </w:r>
+    </w:p>
+    <w:p>
+      <w:pPr>
+        <w:jc w:val="both"/>
+        <w:rPr>
+          <w:sz w:val="24"/>
+          <w:szCs w:val="24"/>
+        </w:rPr>
+      </w:pPr>
+      <w:r>
+        <w:rPr>
+          <w:sz w:val="24"/>
+          <w:szCs w:val="24"/>
+          <w:rtl w:val="0"/>
+        </w:rPr>
+        <w:t xml:space="preserve">Tout est basé sur une technique de distorsion de textes. Leur idée est de mettre en évidence avec moins de fréquences et de réduire les mots avec beaucoup de fréquences. Ils ne font pas de sélection de feature à proprement parler. Ils ont ensuite utilisé des KNN ou des SVM pour effectuer la classification.</w:t>
+      </w:r>
+    </w:p>
+    <w:p>
+      <w:pPr>
+        <w:jc w:val="both"/>
+        <w:rPr>
+          <w:sz w:val="24"/>
+          <w:szCs w:val="24"/>
+        </w:rPr>
+      </w:pPr>
+      <w:r>
+        <w:rPr>
+          <w:rtl w:val="0"/>
+        </w:rPr>
+      </w:r>
+    </w:p>
+    <w:p>
+      <w:pPr>
+        <w:jc w:val="both"/>
+        <w:rPr>
+          <w:b w:val="1"/>
+          <w:sz w:val="24"/>
+          <w:szCs w:val="24"/>
+        </w:rPr>
+      </w:pPr>
+      <w:r>
+        <w:rPr>
+          <w:b w:val="1"/>
+          <w:sz w:val="24"/>
+          <w:szCs w:val="24"/>
+          <w:rtl w:val="0"/>
+        </w:rPr>
+        <w:t xml:space="preserve">BigIR : </w:t>
+      </w:r>
+    </w:p>
+    <w:p>
+      <w:pPr>
+        <w:jc w:val="both"/>
+        <w:rPr>
+          <w:sz w:val="24"/>
+          <w:szCs w:val="24"/>
+        </w:rPr>
+      </w:pPr>
+      <w:r>
+        <w:rPr>
+          <w:sz w:val="24"/>
+          <w:szCs w:val="24"/>
+          <w:rtl w:val="0"/>
+        </w:rPr>
+        <w:t xml:space="preserve">Ils n’ont pas fait de classification, mais du Learning-To-Rank (L2R) (</w:t>
+      </w:r>
+      <w:hyperlink r:id="rId14">
+        <w:r>
+          <w:rPr>
+            <w:color w:val="1155cc"/>
+            <w:sz w:val="24"/>
+            <w:szCs w:val="24"/>
+            <w:u w:val="single"/>
+            <w:rtl w:val="0"/>
+          </w:rPr>
+          <w:t xml:space="preserve">https://opensourceconnections.com/blog/2017/02/24/what-is-learning-to-rank/</w:t>
+        </w:r>
+      </w:hyperlink>
+      <w:r>
+        <w:rPr>
+          <w:sz w:val="24"/>
+          <w:szCs w:val="24"/>
+          <w:rtl w:val="0"/>
+        </w:rPr>
+        <w:t xml:space="preserve">). Mais pour les features, pas de changement particulier par rapport aux cas précédents.</w:t>
+      </w:r>
+    </w:p>
+    <w:p>
+      <w:pPr>
+        <w:jc w:val="both"/>
+        <w:rPr>
+          <w:sz w:val="24"/>
+          <w:szCs w:val="24"/>
+        </w:rPr>
+      </w:pPr>
+      <w:r>
+        <w:rPr>
+          <w:rtl w:val="0"/>
+        </w:rPr>
+      </w:r>
+    </w:p>
+    <w:p>
+      <w:pPr>
+        <w:jc w:val="both"/>
+        <w:rPr>
+          <w:sz w:val="24"/>
+          <w:szCs w:val="24"/>
+        </w:rPr>
+      </w:pPr>
+      <w:r>
+        <w:rPr>
+          <w:rtl w:val="0"/>
+        </w:rPr>
       </w:r>
     </w:p>
     <w:sectPr>

</xml_diff>

<commit_message>
Study limits and possible contributions
</commit_message>
<xml_diff>
--- a/articles/NLP-résumé-articles.docx
+++ b/articles/NLP-résumé-articles.docx
@@ -130,7 +130,7 @@
       <w:pPr>
         <w:numPr>
           <w:ilvl w:val="0"/>
-          <w:numId w:val="5"/>
+          <w:numId w:val="6"/>
         </w:numPr>
         <w:ind w:left="720" w:hanging="360"/>
         <w:jc w:val="both"/>
@@ -155,7 +155,7 @@
       <w:pPr>
         <w:numPr>
           <w:ilvl w:val="1"/>
-          <w:numId w:val="5"/>
+          <w:numId w:val="6"/>
         </w:numPr>
         <w:ind w:left="1440" w:hanging="360"/>
         <w:jc w:val="both"/>
@@ -180,7 +180,7 @@
       <w:pPr>
         <w:numPr>
           <w:ilvl w:val="1"/>
-          <w:numId w:val="5"/>
+          <w:numId w:val="6"/>
         </w:numPr>
         <w:ind w:left="1440" w:hanging="360"/>
         <w:jc w:val="both"/>
@@ -205,7 +205,7 @@
       <w:pPr>
         <w:numPr>
           <w:ilvl w:val="0"/>
-          <w:numId w:val="5"/>
+          <w:numId w:val="6"/>
         </w:numPr>
         <w:ind w:left="720" w:hanging="360"/>
         <w:jc w:val="both"/>
@@ -230,7 +230,7 @@
       <w:pPr>
         <w:numPr>
           <w:ilvl w:val="0"/>
-          <w:numId w:val="5"/>
+          <w:numId w:val="6"/>
         </w:numPr>
         <w:ind w:left="720" w:hanging="360"/>
         <w:jc w:val="both"/>
@@ -255,7 +255,7 @@
       <w:pPr>
         <w:numPr>
           <w:ilvl w:val="0"/>
-          <w:numId w:val="5"/>
+          <w:numId w:val="6"/>
         </w:numPr>
         <w:ind w:left="720" w:hanging="360"/>
         <w:jc w:val="both"/>
@@ -352,6 +352,136 @@
       <w:pPr>
         <w:jc w:val="both"/>
         <w:rPr>
+          <w:b w:val="1"/>
+          <w:i w:val="1"/>
+          <w:sz w:val="24"/>
+          <w:szCs w:val="24"/>
+        </w:rPr>
+      </w:pPr>
+      <w:r>
+        <w:rPr>
+          <w:b w:val="1"/>
+          <w:i w:val="1"/>
+          <w:sz w:val="24"/>
+          <w:szCs w:val="24"/>
+          <w:rtl w:val="0"/>
+        </w:rPr>
+        <w:t xml:space="preserve">Limites de ces méthodes : </w:t>
+      </w:r>
+    </w:p>
+    <w:p>
+      <w:pPr>
+        <w:jc w:val="both"/>
+        <w:rPr>
+          <w:i w:val="1"/>
+          <w:sz w:val="24"/>
+          <w:szCs w:val="24"/>
+        </w:rPr>
+      </w:pPr>
+      <w:r>
+        <w:rPr>
+          <w:i w:val="1"/>
+          <w:sz w:val="24"/>
+          <w:szCs w:val="24"/>
+          <w:rtl w:val="0"/>
+        </w:rPr>
+        <w:t xml:space="preserve">Toutes les méthodes qu’on voit sont basées sur des discours / débats politiques. Il est donc assez aisé d’avoir du contexte, car les phrases sont nombreuses et celles-ci s’enchaînent assez logiquement. Pour les tweets, la notion de contexte porterait moins ses fruits, dans la mesure où les phrases sont peu nombreuses par tweet, et que l’ordre des tweets n’indique pas de logique a priori.</w:t>
+      </w:r>
+    </w:p>
+    <w:p>
+      <w:pPr>
+        <w:jc w:val="both"/>
+        <w:rPr>
+          <w:b w:val="1"/>
+          <w:i w:val="1"/>
+          <w:sz w:val="24"/>
+          <w:szCs w:val="24"/>
+        </w:rPr>
+      </w:pPr>
+      <w:r>
+        <w:rPr>
+          <w:rtl w:val="0"/>
+        </w:rPr>
+      </w:r>
+    </w:p>
+    <w:p>
+      <w:pPr>
+        <w:jc w:val="both"/>
+        <w:rPr>
+          <w:b w:val="1"/>
+          <w:i w:val="1"/>
+          <w:sz w:val="24"/>
+          <w:szCs w:val="24"/>
+        </w:rPr>
+      </w:pPr>
+      <w:r>
+        <w:rPr>
+          <w:b w:val="1"/>
+          <w:i w:val="1"/>
+          <w:sz w:val="24"/>
+          <w:szCs w:val="24"/>
+          <w:rtl w:val="0"/>
+        </w:rPr>
+        <w:t xml:space="preserve">Qu’est-ce qu’on va apporter du coup : </w:t>
+      </w:r>
+    </w:p>
+    <w:p>
+      <w:pPr>
+        <w:jc w:val="both"/>
+        <w:rPr>
+          <w:i w:val="1"/>
+          <w:sz w:val="24"/>
+          <w:szCs w:val="24"/>
+        </w:rPr>
+      </w:pPr>
+      <w:r>
+        <w:rPr>
+          <w:i w:val="1"/>
+          <w:sz w:val="24"/>
+          <w:szCs w:val="24"/>
+          <w:rtl w:val="0"/>
+        </w:rPr>
+        <w:t xml:space="preserve">Nous tenterons d’abord de nous limiter aux features at sentence level, puis nous pourrions essayer de démontrer que le contexte porte peu ses fruits dans le contexte des tweets.</w:t>
+      </w:r>
+    </w:p>
+    <w:p>
+      <w:pPr>
+        <w:jc w:val="both"/>
+        <w:rPr>
+          <w:i w:val="1"/>
+          <w:sz w:val="24"/>
+          <w:szCs w:val="24"/>
+        </w:rPr>
+      </w:pPr>
+      <w:r>
+        <w:rPr>
+          <w:i w:val="1"/>
+          <w:sz w:val="24"/>
+          <w:szCs w:val="24"/>
+          <w:rtl w:val="0"/>
+        </w:rPr>
+        <w:t xml:space="preserve">Puis, pour faciliter le processus de détection, nous pourrions notamment regrouper des tweets par thème, et les comparer entre eux. Par exemple, pour une même situation, une information très minoritaire par rapport aux autres est un indice de check-worthy (même si la majorité n’a pas toujours raison !)</w:t>
+      </w:r>
+    </w:p>
+    <w:p>
+      <w:pPr>
+        <w:jc w:val="both"/>
+        <w:rPr>
+          <w:i w:val="1"/>
+          <w:sz w:val="24"/>
+          <w:szCs w:val="24"/>
+        </w:rPr>
+      </w:pPr>
+      <w:r>
+        <w:rPr>
+          <w:rtl w:val="0"/>
+        </w:rPr>
+      </w:r>
+    </w:p>
+    <w:p>
+      <w:pPr>
+        <w:jc w:val="both"/>
+        <w:rPr>
           <w:i w:val="1"/>
           <w:sz w:val="24"/>
           <w:szCs w:val="24"/>
@@ -371,7 +501,7 @@
       <w:pPr>
         <w:numPr>
           <w:ilvl w:val="0"/>
-          <w:numId w:val="3"/>
+          <w:numId w:val="4"/>
         </w:numPr>
         <w:ind w:left="720" w:hanging="360"/>
         <w:jc w:val="both"/>
@@ -418,7 +548,7 @@
       <w:pPr>
         <w:numPr>
           <w:ilvl w:val="0"/>
-          <w:numId w:val="3"/>
+          <w:numId w:val="4"/>
         </w:numPr>
         <w:ind w:left="720" w:hanging="360"/>
         <w:jc w:val="both"/>
@@ -465,7 +595,7 @@
       <w:pPr>
         <w:numPr>
           <w:ilvl w:val="0"/>
-          <w:numId w:val="3"/>
+          <w:numId w:val="4"/>
         </w:numPr>
         <w:ind w:left="720" w:hanging="360"/>
         <w:jc w:val="both"/>
@@ -521,7 +651,7 @@
       <w:pPr>
         <w:numPr>
           <w:ilvl w:val="0"/>
-          <w:numId w:val="3"/>
+          <w:numId w:val="4"/>
         </w:numPr>
         <w:ind w:left="720" w:hanging="360"/>
         <w:jc w:val="both"/>
@@ -617,6 +747,120 @@
       <w:pPr>
         <w:jc w:val="both"/>
         <w:rPr>
+          <w:i w:val="1"/>
+          <w:sz w:val="24"/>
+          <w:szCs w:val="24"/>
+        </w:rPr>
+      </w:pPr>
+      <w:r>
+        <w:rPr>
+          <w:rtl w:val="0"/>
+        </w:rPr>
+      </w:r>
+    </w:p>
+    <w:p>
+      <w:pPr>
+        <w:jc w:val="both"/>
+        <w:rPr>
+          <w:i w:val="1"/>
+          <w:sz w:val="24"/>
+          <w:szCs w:val="24"/>
+        </w:rPr>
+      </w:pPr>
+      <w:r>
+        <w:rPr>
+          <w:rtl w:val="0"/>
+        </w:rPr>
+      </w:r>
+    </w:p>
+    <w:p>
+      <w:pPr>
+        <w:jc w:val="both"/>
+        <w:rPr>
+          <w:i w:val="1"/>
+          <w:sz w:val="24"/>
+          <w:szCs w:val="24"/>
+        </w:rPr>
+      </w:pPr>
+      <w:r>
+        <w:rPr>
+          <w:i w:val="1"/>
+          <w:sz w:val="24"/>
+          <w:szCs w:val="24"/>
+          <w:rtl w:val="0"/>
+        </w:rPr>
+        <w:t xml:space="preserve">Rappel précision - recall : </w:t>
+      </w:r>
+    </w:p>
+    <w:p>
+      <w:pPr>
+        <w:numPr>
+          <w:ilvl w:val="0"/>
+          <w:numId w:val="2"/>
+        </w:numPr>
+        <w:ind w:left="720" w:hanging="360"/>
+        <w:jc w:val="both"/>
+        <w:rPr>
+          <w:i w:val="1"/>
+          <w:sz w:val="24"/>
+          <w:szCs w:val="24"/>
+          <w:u w:val="none"/>
+        </w:rPr>
+      </w:pPr>
+      <w:r>
+        <w:rPr>
+          <w:i w:val="1"/>
+          <w:sz w:val="24"/>
+          <w:szCs w:val="24"/>
+          <w:rtl w:val="0"/>
+        </w:rPr>
+        <w:t xml:space="preserve">précision : parmi ceux diagnostiqués positifs par le modèle, combien le sont réellement ? Capacité du système à être précis dans sa prédiction.</w:t>
+      </w:r>
+    </w:p>
+    <w:p>
+      <w:pPr>
+        <w:numPr>
+          <w:ilvl w:val="0"/>
+          <w:numId w:val="2"/>
+        </w:numPr>
+        <w:ind w:left="720" w:hanging="360"/>
+        <w:jc w:val="both"/>
+        <w:rPr>
+          <w:i w:val="1"/>
+          <w:sz w:val="24"/>
+          <w:szCs w:val="24"/>
+          <w:u w:val="none"/>
+        </w:rPr>
+      </w:pPr>
+      <w:r>
+        <w:rPr>
+          <w:i w:val="1"/>
+          <w:sz w:val="24"/>
+          <w:szCs w:val="24"/>
+          <w:rtl w:val="0"/>
+        </w:rPr>
+        <w:t xml:space="preserve">rappel : parmi les positifs, combien j’en ai trouvé de positifs ? Capacité du système à détecter des positifs.</w:t>
+      </w:r>
+    </w:p>
+    <w:p>
+      <w:pPr>
+        <w:jc w:val="both"/>
+        <w:rPr>
+          <w:i w:val="1"/>
+          <w:sz w:val="24"/>
+          <w:szCs w:val="24"/>
+        </w:rPr>
+      </w:pPr>
+      <w:r>
+        <w:rPr>
+          <w:rtl w:val="0"/>
+        </w:rPr>
+      </w:r>
+    </w:p>
+    <w:p>
+      <w:pPr>
+        <w:jc w:val="both"/>
+        <w:rPr>
           <w:b w:val="1"/>
           <w:sz w:val="24"/>
           <w:szCs w:val="24"/>
@@ -754,7 +998,7 @@
       <w:pPr>
         <w:numPr>
           <w:ilvl w:val="0"/>
-          <w:numId w:val="6"/>
+          <w:numId w:val="7"/>
         </w:numPr>
         <w:ind w:left="720" w:hanging="360"/>
         <w:jc w:val="both"/>
@@ -777,7 +1021,7 @@
       <w:pPr>
         <w:numPr>
           <w:ilvl w:val="0"/>
-          <w:numId w:val="6"/>
+          <w:numId w:val="7"/>
         </w:numPr>
         <w:ind w:left="720" w:hanging="360"/>
         <w:jc w:val="both"/>
@@ -800,7 +1044,7 @@
       <w:pPr>
         <w:numPr>
           <w:ilvl w:val="0"/>
-          <w:numId w:val="6"/>
+          <w:numId w:val="7"/>
         </w:numPr>
         <w:ind w:left="720" w:hanging="360"/>
         <w:jc w:val="both"/>
@@ -823,7 +1067,7 @@
       <w:pPr>
         <w:numPr>
           <w:ilvl w:val="0"/>
-          <w:numId w:val="6"/>
+          <w:numId w:val="7"/>
         </w:numPr>
         <w:ind w:left="720" w:hanging="360"/>
         <w:jc w:val="both"/>
@@ -846,7 +1090,7 @@
       <w:pPr>
         <w:numPr>
           <w:ilvl w:val="0"/>
-          <w:numId w:val="6"/>
+          <w:numId w:val="7"/>
         </w:numPr>
         <w:ind w:left="720" w:hanging="360"/>
         <w:jc w:val="both"/>
@@ -1033,7 +1277,7 @@
       <w:pPr>
         <w:numPr>
           <w:ilvl w:val="0"/>
-          <w:numId w:val="2"/>
+          <w:numId w:val="3"/>
         </w:numPr>
         <w:ind w:left="720" w:hanging="360"/>
         <w:jc w:val="both"/>
@@ -1056,7 +1300,7 @@
       <w:pPr>
         <w:numPr>
           <w:ilvl w:val="0"/>
-          <w:numId w:val="2"/>
+          <w:numId w:val="3"/>
         </w:numPr>
         <w:ind w:left="720" w:hanging="360"/>
         <w:jc w:val="both"/>
@@ -1160,7 +1404,7 @@
       <w:pPr>
         <w:numPr>
           <w:ilvl w:val="0"/>
-          <w:numId w:val="4"/>
+          <w:numId w:val="5"/>
         </w:numPr>
         <w:ind w:left="720" w:hanging="360"/>
         <w:jc w:val="both"/>
@@ -1183,7 +1427,7 @@
       <w:pPr>
         <w:numPr>
           <w:ilvl w:val="1"/>
-          <w:numId w:val="4"/>
+          <w:numId w:val="5"/>
         </w:numPr>
         <w:ind w:left="1440" w:hanging="360"/>
         <w:jc w:val="both"/>
@@ -1206,7 +1450,7 @@
       <w:pPr>
         <w:numPr>
           <w:ilvl w:val="1"/>
-          <w:numId w:val="4"/>
+          <w:numId w:val="5"/>
         </w:numPr>
         <w:ind w:left="1440" w:hanging="360"/>
         <w:jc w:val="both"/>
@@ -1249,7 +1493,7 @@
       <w:pPr>
         <w:numPr>
           <w:ilvl w:val="1"/>
-          <w:numId w:val="4"/>
+          <w:numId w:val="5"/>
         </w:numPr>
         <w:ind w:left="1440" w:hanging="360"/>
         <w:jc w:val="both"/>
@@ -1272,7 +1516,7 @@
       <w:pPr>
         <w:numPr>
           <w:ilvl w:val="1"/>
-          <w:numId w:val="4"/>
+          <w:numId w:val="5"/>
         </w:numPr>
         <w:ind w:left="1440" w:hanging="360"/>
         <w:jc w:val="both"/>
@@ -1295,7 +1539,7 @@
       <w:pPr>
         <w:numPr>
           <w:ilvl w:val="1"/>
-          <w:numId w:val="4"/>
+          <w:numId w:val="5"/>
         </w:numPr>
         <w:ind w:left="1440" w:hanging="360"/>
         <w:jc w:val="both"/>
@@ -1318,7 +1562,7 @@
       <w:pPr>
         <w:numPr>
           <w:ilvl w:val="1"/>
-          <w:numId w:val="4"/>
+          <w:numId w:val="5"/>
         </w:numPr>
         <w:ind w:left="1440" w:hanging="360"/>
         <w:jc w:val="both"/>
@@ -1341,7 +1585,7 @@
       <w:pPr>
         <w:numPr>
           <w:ilvl w:val="0"/>
-          <w:numId w:val="4"/>
+          <w:numId w:val="5"/>
         </w:numPr>
         <w:ind w:left="720" w:hanging="360"/>
         <w:jc w:val="both"/>
@@ -1364,7 +1608,7 @@
       <w:pPr>
         <w:numPr>
           <w:ilvl w:val="1"/>
-          <w:numId w:val="4"/>
+          <w:numId w:val="5"/>
         </w:numPr>
         <w:ind w:left="1440" w:hanging="360"/>
         <w:jc w:val="both"/>
@@ -1387,7 +1631,7 @@
       <w:pPr>
         <w:numPr>
           <w:ilvl w:val="1"/>
-          <w:numId w:val="4"/>
+          <w:numId w:val="5"/>
         </w:numPr>
         <w:ind w:left="1440" w:hanging="360"/>
         <w:jc w:val="both"/>
@@ -1410,7 +1654,7 @@
       <w:pPr>
         <w:numPr>
           <w:ilvl w:val="1"/>
-          <w:numId w:val="4"/>
+          <w:numId w:val="5"/>
         </w:numPr>
         <w:ind w:left="1440" w:hanging="360"/>
         <w:jc w:val="both"/>
@@ -1433,7 +1677,7 @@
       <w:pPr>
         <w:numPr>
           <w:ilvl w:val="0"/>
-          <w:numId w:val="4"/>
+          <w:numId w:val="5"/>
         </w:numPr>
         <w:ind w:left="720" w:hanging="360"/>
         <w:jc w:val="both"/>
@@ -1456,7 +1700,7 @@
       <w:pPr>
         <w:numPr>
           <w:ilvl w:val="1"/>
-          <w:numId w:val="4"/>
+          <w:numId w:val="5"/>
         </w:numPr>
         <w:ind w:left="1440" w:hanging="360"/>
         <w:jc w:val="both"/>
@@ -1479,7 +1723,7 @@
       <w:pPr>
         <w:numPr>
           <w:ilvl w:val="1"/>
-          <w:numId w:val="4"/>
+          <w:numId w:val="5"/>
         </w:numPr>
         <w:ind w:left="1440" w:hanging="360"/>
         <w:jc w:val="both"/>
@@ -1502,7 +1746,7 @@
       <w:pPr>
         <w:numPr>
           <w:ilvl w:val="1"/>
-          <w:numId w:val="4"/>
+          <w:numId w:val="5"/>
         </w:numPr>
         <w:ind w:left="1440" w:hanging="360"/>
         <w:jc w:val="both"/>
@@ -1545,7 +1789,7 @@
       <w:pPr>
         <w:numPr>
           <w:ilvl w:val="1"/>
-          <w:numId w:val="4"/>
+          <w:numId w:val="5"/>
         </w:numPr>
         <w:ind w:left="1440" w:hanging="360"/>
         <w:jc w:val="both"/>
@@ -1576,7 +1820,7 @@
       <w:pPr>
         <w:numPr>
           <w:ilvl w:val="1"/>
-          <w:numId w:val="4"/>
+          <w:numId w:val="5"/>
         </w:numPr>
         <w:ind w:left="1440" w:hanging="360"/>
         <w:jc w:val="both"/>
@@ -1681,7 +1925,7 @@
       <w:pPr>
         <w:numPr>
           <w:ilvl w:val="0"/>
-          <w:numId w:val="7"/>
+          <w:numId w:val="8"/>
         </w:numPr>
         <w:ind w:left="720" w:hanging="360"/>
         <w:jc w:val="both"/>
@@ -1721,7 +1965,7 @@
       <w:pPr>
         <w:numPr>
           <w:ilvl w:val="0"/>
-          <w:numId w:val="7"/>
+          <w:numId w:val="8"/>
         </w:numPr>
         <w:ind w:left="720" w:hanging="360"/>
         <w:jc w:val="both"/>
@@ -1744,7 +1988,7 @@
       <w:pPr>
         <w:numPr>
           <w:ilvl w:val="0"/>
-          <w:numId w:val="7"/>
+          <w:numId w:val="8"/>
         </w:numPr>
         <w:ind w:left="720" w:hanging="360"/>
         <w:jc w:val="both"/>
@@ -1792,6 +2036,70 @@
           <w:rtl w:val="0"/>
         </w:rPr>
         <w:t xml:space="preserve">Leurs résultats je le comprends pas trop. Ils disent que ça marche bien, et c’est vrai que le P@5 est bon par ex, et + on va vers k grand + ça baisse, mais c’est assez logique en soit car + on va loin + les tweets ont une proba faible d’être check-worthy.</w:t>
+      </w:r>
+    </w:p>
+    <w:p>
+      <w:pPr>
+        <w:jc w:val="both"/>
+        <w:rPr>
+          <w:sz w:val="24"/>
+          <w:szCs w:val="24"/>
+        </w:rPr>
+      </w:pPr>
+      <w:r>
+        <w:rPr>
+          <w:rtl w:val="0"/>
+        </w:rPr>
+      </w:r>
+    </w:p>
+    <w:p>
+      <w:pPr>
+        <w:jc w:val="both"/>
+        <w:rPr>
+          <w:sz w:val="24"/>
+          <w:szCs w:val="24"/>
+        </w:rPr>
+      </w:pPr>
+      <w:r>
+        <w:rPr>
+          <w:sz w:val="24"/>
+          <w:szCs w:val="24"/>
+          <w:rtl w:val="0"/>
+        </w:rPr>
+        <w:t xml:space="preserve">Fonctionne mieux que ClaimBuster, ce qui montre que rajouter des features linguistiques et contextuels a de l’importance. Même en analysant les FP, ceux-ci peuvent être intéressants à checker, même si ceux-ci n’ont pas été diagnostiqués check-worthy. Cela montre que le système est capable d’extraire des patterns de check-worthy. Sur les FN, ceux-ci appartiennent à un groupe de phrases non labellisées check-worthy. Pour améliorer la détection, il serait important de nettoyer + les données, pour éviter de miss des check-worthy. Le système est assez robuste aux différentes sources d’information.</w:t>
+      </w:r>
+    </w:p>
+    <w:p>
+      <w:pPr>
+        <w:jc w:val="both"/>
+        <w:rPr>
+          <w:sz w:val="24"/>
+          <w:szCs w:val="24"/>
+        </w:rPr>
+      </w:pPr>
+      <w:r>
+        <w:rPr>
+          <w:rtl w:val="0"/>
+        </w:rPr>
+      </w:r>
+    </w:p>
+    <w:p>
+      <w:pPr>
+        <w:jc w:val="both"/>
+        <w:rPr>
+          <w:i w:val="1"/>
+          <w:sz w:val="24"/>
+          <w:szCs w:val="24"/>
+        </w:rPr>
+      </w:pPr>
+      <w:r>
+        <w:rPr>
+          <w:i w:val="1"/>
+          <w:sz w:val="24"/>
+          <w:szCs w:val="24"/>
+          <w:rtl w:val="0"/>
+        </w:rPr>
+        <w:t xml:space="preserve">MAIS, pour les tweets, les phrases sont moins nombreuses et on peut difficilement mettre en relation des tweets. Le contexte semble difficile à inclure. Que faire alors ? On pourrait par exemple regrouper des tweets par thème, et ainsi essayer de comparer des tweets en étudiant la contradiction entre les tweets ? Par exemple ?</w:t>
       </w:r>
     </w:p>
     <w:p>
@@ -2234,7 +2542,7 @@
     <w:lvl w:ilvl="0">
       <w:start w:val="1"/>
       <w:numFmt w:val="bullet"/>
-      <w:lvlText w:val="●"/>
+      <w:lvlText w:val="-"/>
       <w:lvlJc w:val="left"/>
       <w:pPr>
         <w:ind w:left="720" w:hanging="360"/>
@@ -2246,7 +2554,7 @@
     <w:lvl w:ilvl="1">
       <w:start w:val="1"/>
       <w:numFmt w:val="bullet"/>
-      <w:lvlText w:val="○"/>
+      <w:lvlText w:val="-"/>
       <w:lvlJc w:val="left"/>
       <w:pPr>
         <w:ind w:left="1440" w:hanging="360"/>
@@ -2258,7 +2566,7 @@
     <w:lvl w:ilvl="2">
       <w:start w:val="1"/>
       <w:numFmt w:val="bullet"/>
-      <w:lvlText w:val="■"/>
+      <w:lvlText w:val="-"/>
       <w:lvlJc w:val="left"/>
       <w:pPr>
         <w:ind w:left="2160" w:hanging="360"/>
@@ -2270,7 +2578,7 @@
     <w:lvl w:ilvl="3">
       <w:start w:val="1"/>
       <w:numFmt w:val="bullet"/>
-      <w:lvlText w:val="●"/>
+      <w:lvlText w:val="-"/>
       <w:lvlJc w:val="left"/>
       <w:pPr>
         <w:ind w:left="2880" w:hanging="360"/>
@@ -2282,7 +2590,7 @@
     <w:lvl w:ilvl="4">
       <w:start w:val="1"/>
       <w:numFmt w:val="bullet"/>
-      <w:lvlText w:val="○"/>
+      <w:lvlText w:val="-"/>
       <w:lvlJc w:val="left"/>
       <w:pPr>
         <w:ind w:left="3600" w:hanging="360"/>
@@ -2294,7 +2602,7 @@
     <w:lvl w:ilvl="5">
       <w:start w:val="1"/>
       <w:numFmt w:val="bullet"/>
-      <w:lvlText w:val="■"/>
+      <w:lvlText w:val="-"/>
       <w:lvlJc w:val="left"/>
       <w:pPr>
         <w:ind w:left="4320" w:hanging="360"/>
@@ -2306,7 +2614,7 @@
     <w:lvl w:ilvl="6">
       <w:start w:val="1"/>
       <w:numFmt w:val="bullet"/>
-      <w:lvlText w:val="●"/>
+      <w:lvlText w:val="-"/>
       <w:lvlJc w:val="left"/>
       <w:pPr>
         <w:ind w:left="5040" w:hanging="360"/>
@@ -2318,7 +2626,7 @@
     <w:lvl w:ilvl="7">
       <w:start w:val="1"/>
       <w:numFmt w:val="bullet"/>
-      <w:lvlText w:val="○"/>
+      <w:lvlText w:val="-"/>
       <w:lvlJc w:val="left"/>
       <w:pPr>
         <w:ind w:left="5760" w:hanging="360"/>
@@ -2330,7 +2638,7 @@
     <w:lvl w:ilvl="8">
       <w:start w:val="1"/>
       <w:numFmt w:val="bullet"/>
-      <w:lvlText w:val="■"/>
+      <w:lvlText w:val="-"/>
       <w:lvlJc w:val="left"/>
       <w:pPr>
         <w:ind w:left="6480" w:hanging="360"/>
@@ -2781,6 +3089,116 @@
     </w:lvl>
   </w:abstractNum>
   <w:abstractNum w:abstractNumId="7">
+    <w:lvl w:ilvl="0">
+      <w:start w:val="1"/>
+      <w:numFmt w:val="bullet"/>
+      <w:lvlText w:val="●"/>
+      <w:lvlJc w:val="left"/>
+      <w:pPr>
+        <w:ind w:left="720" w:hanging="360"/>
+      </w:pPr>
+      <w:rPr>
+        <w:u w:val="none"/>
+      </w:rPr>
+    </w:lvl>
+    <w:lvl w:ilvl="1">
+      <w:start w:val="1"/>
+      <w:numFmt w:val="bullet"/>
+      <w:lvlText w:val="○"/>
+      <w:lvlJc w:val="left"/>
+      <w:pPr>
+        <w:ind w:left="1440" w:hanging="360"/>
+      </w:pPr>
+      <w:rPr>
+        <w:u w:val="none"/>
+      </w:rPr>
+    </w:lvl>
+    <w:lvl w:ilvl="2">
+      <w:start w:val="1"/>
+      <w:numFmt w:val="bullet"/>
+      <w:lvlText w:val="■"/>
+      <w:lvlJc w:val="left"/>
+      <w:pPr>
+        <w:ind w:left="2160" w:hanging="360"/>
+      </w:pPr>
+      <w:rPr>
+        <w:u w:val="none"/>
+      </w:rPr>
+    </w:lvl>
+    <w:lvl w:ilvl="3">
+      <w:start w:val="1"/>
+      <w:numFmt w:val="bullet"/>
+      <w:lvlText w:val="●"/>
+      <w:lvlJc w:val="left"/>
+      <w:pPr>
+        <w:ind w:left="2880" w:hanging="360"/>
+      </w:pPr>
+      <w:rPr>
+        <w:u w:val="none"/>
+      </w:rPr>
+    </w:lvl>
+    <w:lvl w:ilvl="4">
+      <w:start w:val="1"/>
+      <w:numFmt w:val="bullet"/>
+      <w:lvlText w:val="○"/>
+      <w:lvlJc w:val="left"/>
+      <w:pPr>
+        <w:ind w:left="3600" w:hanging="360"/>
+      </w:pPr>
+      <w:rPr>
+        <w:u w:val="none"/>
+      </w:rPr>
+    </w:lvl>
+    <w:lvl w:ilvl="5">
+      <w:start w:val="1"/>
+      <w:numFmt w:val="bullet"/>
+      <w:lvlText w:val="■"/>
+      <w:lvlJc w:val="left"/>
+      <w:pPr>
+        <w:ind w:left="4320" w:hanging="360"/>
+      </w:pPr>
+      <w:rPr>
+        <w:u w:val="none"/>
+      </w:rPr>
+    </w:lvl>
+    <w:lvl w:ilvl="6">
+      <w:start w:val="1"/>
+      <w:numFmt w:val="bullet"/>
+      <w:lvlText w:val="●"/>
+      <w:lvlJc w:val="left"/>
+      <w:pPr>
+        <w:ind w:left="5040" w:hanging="360"/>
+      </w:pPr>
+      <w:rPr>
+        <w:u w:val="none"/>
+      </w:rPr>
+    </w:lvl>
+    <w:lvl w:ilvl="7">
+      <w:start w:val="1"/>
+      <w:numFmt w:val="bullet"/>
+      <w:lvlText w:val="○"/>
+      <w:lvlJc w:val="left"/>
+      <w:pPr>
+        <w:ind w:left="5760" w:hanging="360"/>
+      </w:pPr>
+      <w:rPr>
+        <w:u w:val="none"/>
+      </w:rPr>
+    </w:lvl>
+    <w:lvl w:ilvl="8">
+      <w:start w:val="1"/>
+      <w:numFmt w:val="bullet"/>
+      <w:lvlText w:val="■"/>
+      <w:lvlJc w:val="left"/>
+      <w:pPr>
+        <w:ind w:left="6480" w:hanging="360"/>
+      </w:pPr>
+      <w:rPr>
+        <w:u w:val="none"/>
+      </w:rPr>
+    </w:lvl>
+  </w:abstractNum>
+  <w:abstractNum w:abstractNumId="8">
     <w:lvl w:ilvl="0">
       <w:start w:val="1"/>
       <w:numFmt w:val="bullet"/>
@@ -2910,6 +3328,9 @@
   </w:num>
   <w:num w:numId="7">
     <w:abstractNumId w:val="7"/>
+  </w:num>
+  <w:num w:numId="8">
+    <w:abstractNumId w:val="8"/>
   </w:num>
 </w:numbering>
 </file>

</xml_diff>